<commit_message>
Getting ready for making changes on a project branch.
</commit_message>
<xml_diff>
--- a/BLEWeather4 Changes.docx
+++ b/BLEWeather4 Changes.docx
@@ -23,9 +23,16 @@
     </w:p>
     <w:p/>
     <w:p>
+      <w:r>
+        <w:t>This is a log of significant design changes planned for the two View Controllers.</w:t>
+      </w:r>
+    </w:p>
+    <w:p>
       <w:bookmarkStart w:id="0" w:name="_GoBack"/>
       <w:bookmarkEnd w:id="0"/>
     </w:p>
+    <w:p/>
+    <w:p/>
     <w:sectPr>
       <w:pgSz w:w="12240" w:h="15840"/>
       <w:pgMar w:top="720" w:right="720" w:bottom="720" w:left="720" w:header="708" w:footer="708" w:gutter="0"/>

</xml_diff>

<commit_message>
First Round of Changes
</commit_message>
<xml_diff>
--- a/BLEWeather4 Changes.docx
+++ b/BLEWeather4 Changes.docx
@@ -27,6 +27,141 @@
         <w:t>This is a log of significant design changes planned for the two View Controllers.</w:t>
       </w:r>
     </w:p>
+    <w:p/>
+    <w:p/>
+    <w:p>
+      <w:r>
+        <w:t xml:space="preserve">Work on </w:t>
+      </w:r>
+      <w:proofErr w:type="spellStart"/>
+      <w:r>
+        <w:t>UartModuleViewController</w:t>
+      </w:r>
+      <w:proofErr w:type="spellEnd"/>
+    </w:p>
+    <w:p>
+      <w:pPr>
+        <w:pStyle w:val="ListParagraph"/>
+        <w:numPr>
+          <w:ilvl w:val="0"/>
+          <w:numId w:val="2"/>
+        </w:numPr>
+      </w:pPr>
+      <w:r>
+        <w:t xml:space="preserve">Coded out colour change to </w:t>
+      </w:r>
+      <w:proofErr w:type="spellStart"/>
+      <w:r>
+        <w:t>baseTextView</w:t>
+      </w:r>
+      <w:proofErr w:type="spellEnd"/>
+      <w:r>
+        <w:t xml:space="preserve"> when UI Switch toggled.</w:t>
+      </w:r>
+    </w:p>
+    <w:p>
+      <w:pPr>
+        <w:pStyle w:val="ListParagraph"/>
+        <w:numPr>
+          <w:ilvl w:val="0"/>
+          <w:numId w:val="2"/>
+        </w:numPr>
+      </w:pPr>
+      <w:r>
+        <w:t xml:space="preserve">Coded out function </w:t>
+      </w:r>
+      <w:proofErr w:type="spellStart"/>
+      <w:r>
+        <w:t>writeCharacteristic</w:t>
+      </w:r>
+      <w:proofErr w:type="spellEnd"/>
+      <w:r>
+        <w:t xml:space="preserve"> – it did not seem to be used anywhere.</w:t>
+      </w:r>
+    </w:p>
+    <w:p>
+      <w:pPr>
+        <w:pStyle w:val="ListParagraph"/>
+        <w:numPr>
+          <w:ilvl w:val="0"/>
+          <w:numId w:val="2"/>
+        </w:numPr>
+      </w:pPr>
+      <w:r>
+        <w:t xml:space="preserve">Coded out function </w:t>
+      </w:r>
+      <w:proofErr w:type="spellStart"/>
+      <w:r>
+        <w:t>outgoingData</w:t>
+      </w:r>
+      <w:proofErr w:type="spellEnd"/>
+      <w:r>
+        <w:t xml:space="preserve"> and deleted input text field.</w:t>
+      </w:r>
+    </w:p>
+    <w:p>
+      <w:pPr>
+        <w:pStyle w:val="ListParagraph"/>
+        <w:numPr>
+          <w:ilvl w:val="0"/>
+          <w:numId w:val="2"/>
+        </w:numPr>
+      </w:pPr>
+      <w:r>
+        <w:t xml:space="preserve">Deleted </w:t>
+      </w:r>
+      <w:proofErr w:type="spellStart"/>
+      <w:r>
+        <w:t>UITextFieldDelegate</w:t>
+      </w:r>
+      <w:proofErr w:type="spellEnd"/>
+      <w:r>
+        <w:t xml:space="preserve"> property from main Class and coded out the following functions:</w:t>
+      </w:r>
+    </w:p>
+    <w:p>
+      <w:pPr>
+        <w:pStyle w:val="ListParagraph"/>
+        <w:numPr>
+          <w:ilvl w:val="0"/>
+          <w:numId w:val="1"/>
+        </w:numPr>
+      </w:pPr>
+      <w:proofErr w:type="spellStart"/>
+      <w:r>
+        <w:t>textViewShouldBeginEditing</w:t>
+      </w:r>
+      <w:proofErr w:type="spellEnd"/>
+    </w:p>
+    <w:p>
+      <w:pPr>
+        <w:pStyle w:val="ListParagraph"/>
+        <w:numPr>
+          <w:ilvl w:val="0"/>
+          <w:numId w:val="1"/>
+        </w:numPr>
+      </w:pPr>
+      <w:proofErr w:type="spellStart"/>
+      <w:r>
+        <w:t>textFieldDidBeginEditing</w:t>
+      </w:r>
+      <w:proofErr w:type="spellEnd"/>
+    </w:p>
+    <w:p>
+      <w:pPr>
+        <w:pStyle w:val="ListParagraph"/>
+        <w:numPr>
+          <w:ilvl w:val="0"/>
+          <w:numId w:val="1"/>
+        </w:numPr>
+      </w:pPr>
+      <w:proofErr w:type="spellStart"/>
+      <w:r>
+        <w:t>textFieldDidEndEditing</w:t>
+      </w:r>
+      <w:proofErr w:type="spellEnd"/>
+    </w:p>
+    <w:p/>
     <w:p>
       <w:bookmarkStart w:id="0" w:name="_GoBack"/>
       <w:bookmarkEnd w:id="0"/>
@@ -41,6 +176,216 @@
     </w:sectPr>
   </w:body>
 </w:document>
+</file>
+
+<file path=word/numbering.xml><?xml version="1.0" encoding="utf-8"?>
+<w:numbering xmlns:wpc="http://schemas.microsoft.com/office/word/2010/wordprocessingCanvas" xmlns:cx="http://schemas.microsoft.com/office/drawing/2014/chartex" xmlns:cx1="http://schemas.microsoft.com/office/drawing/2015/9/8/chartex" xmlns:cx2="http://schemas.microsoft.com/office/drawing/2015/10/21/chartex" xmlns:cx3="http://schemas.microsoft.com/office/drawing/2016/5/9/chartex" xmlns:cx4="http://schemas.microsoft.com/office/drawing/2016/5/10/chartex" xmlns:cx5="http://schemas.microsoft.com/office/drawing/2016/5/11/chartex" xmlns:cx6="http://schemas.microsoft.com/office/drawing/2016/5/12/chartex" xmlns:cx7="http://schemas.microsoft.com/office/drawing/2016/5/13/chartex" xmlns:cx8="http://schemas.microsoft.com/office/drawing/2016/5/14/chartex" xmlns:mc="http://schemas.openxmlformats.org/markup-compatibility/2006" xmlns:aink="http://schemas.microsoft.com/office/drawing/2016/ink" xmlns:am3d="http://schemas.microsoft.com/office/drawing/2017/model3d" xmlns:o="urn:schemas-microsoft-com:office:office" xmlns:r="http://schemas.openxmlformats.org/officeDocument/2006/relationships" xmlns:m="http://schemas.openxmlformats.org/officeDocument/2006/math" xmlns:v="urn:schemas-microsoft-com:vml" xmlns:wp14="http://schemas.microsoft.com/office/word/2010/wordprocessingDrawing" xmlns:wp="http://schemas.openxmlformats.org/drawingml/2006/wordprocessingDrawing" xmlns:w10="urn:schemas-microsoft-com:office:word" xmlns:w="http://schemas.openxmlformats.org/wordprocessingml/2006/main" xmlns:w14="http://schemas.microsoft.com/office/word/2010/wordml" xmlns:w15="http://schemas.microsoft.com/office/word/2012/wordml" xmlns:w16cid="http://schemas.microsoft.com/office/word/2016/wordml/cid" xmlns:w16se="http://schemas.microsoft.com/office/word/2015/wordml/symex" xmlns:wpg="http://schemas.microsoft.com/office/word/2010/wordprocessingGroup" xmlns:wpi="http://schemas.microsoft.com/office/word/2010/wordprocessingInk" xmlns:wne="http://schemas.microsoft.com/office/word/2006/wordml" xmlns:wps="http://schemas.microsoft.com/office/word/2010/wordprocessingShape" mc:Ignorable="w14 w15 w16se w16cid wp14">
+  <w:abstractNum w:abstractNumId="0" w15:restartNumberingAfterBreak="0">
+    <w:nsid w:val="00626A5B"/>
+    <w:multiLevelType w:val="hybridMultilevel"/>
+    <w:tmpl w:val="E146D08A"/>
+    <w:lvl w:ilvl="0" w:tplc="0409000F">
+      <w:start w:val="1"/>
+      <w:numFmt w:val="decimal"/>
+      <w:lvlText w:val="%1."/>
+      <w:lvlJc w:val="left"/>
+      <w:pPr>
+        <w:ind w:left="720" w:hanging="360"/>
+      </w:pPr>
+    </w:lvl>
+    <w:lvl w:ilvl="1" w:tplc="04090019" w:tentative="1">
+      <w:start w:val="1"/>
+      <w:numFmt w:val="lowerLetter"/>
+      <w:lvlText w:val="%2."/>
+      <w:lvlJc w:val="left"/>
+      <w:pPr>
+        <w:ind w:left="1440" w:hanging="360"/>
+      </w:pPr>
+    </w:lvl>
+    <w:lvl w:ilvl="2" w:tplc="0409001B" w:tentative="1">
+      <w:start w:val="1"/>
+      <w:numFmt w:val="lowerRoman"/>
+      <w:lvlText w:val="%3."/>
+      <w:lvlJc w:val="right"/>
+      <w:pPr>
+        <w:ind w:left="2160" w:hanging="180"/>
+      </w:pPr>
+    </w:lvl>
+    <w:lvl w:ilvl="3" w:tplc="0409000F" w:tentative="1">
+      <w:start w:val="1"/>
+      <w:numFmt w:val="decimal"/>
+      <w:lvlText w:val="%4."/>
+      <w:lvlJc w:val="left"/>
+      <w:pPr>
+        <w:ind w:left="2880" w:hanging="360"/>
+      </w:pPr>
+    </w:lvl>
+    <w:lvl w:ilvl="4" w:tplc="04090019" w:tentative="1">
+      <w:start w:val="1"/>
+      <w:numFmt w:val="lowerLetter"/>
+      <w:lvlText w:val="%5."/>
+      <w:lvlJc w:val="left"/>
+      <w:pPr>
+        <w:ind w:left="3600" w:hanging="360"/>
+      </w:pPr>
+    </w:lvl>
+    <w:lvl w:ilvl="5" w:tplc="0409001B" w:tentative="1">
+      <w:start w:val="1"/>
+      <w:numFmt w:val="lowerRoman"/>
+      <w:lvlText w:val="%6."/>
+      <w:lvlJc w:val="right"/>
+      <w:pPr>
+        <w:ind w:left="4320" w:hanging="180"/>
+      </w:pPr>
+    </w:lvl>
+    <w:lvl w:ilvl="6" w:tplc="0409000F" w:tentative="1">
+      <w:start w:val="1"/>
+      <w:numFmt w:val="decimal"/>
+      <w:lvlText w:val="%7."/>
+      <w:lvlJc w:val="left"/>
+      <w:pPr>
+        <w:ind w:left="5040" w:hanging="360"/>
+      </w:pPr>
+    </w:lvl>
+    <w:lvl w:ilvl="7" w:tplc="04090019" w:tentative="1">
+      <w:start w:val="1"/>
+      <w:numFmt w:val="lowerLetter"/>
+      <w:lvlText w:val="%8."/>
+      <w:lvlJc w:val="left"/>
+      <w:pPr>
+        <w:ind w:left="5760" w:hanging="360"/>
+      </w:pPr>
+    </w:lvl>
+    <w:lvl w:ilvl="8" w:tplc="0409001B" w:tentative="1">
+      <w:start w:val="1"/>
+      <w:numFmt w:val="lowerRoman"/>
+      <w:lvlText w:val="%9."/>
+      <w:lvlJc w:val="right"/>
+      <w:pPr>
+        <w:ind w:left="6480" w:hanging="180"/>
+      </w:pPr>
+    </w:lvl>
+  </w:abstractNum>
+  <w:abstractNum w:abstractNumId="1" w15:restartNumberingAfterBreak="0">
+    <w:nsid w:val="62856595"/>
+    <w:multiLevelType w:val="hybridMultilevel"/>
+    <w:tmpl w:val="91C849D0"/>
+    <w:lvl w:ilvl="0" w:tplc="04090001">
+      <w:start w:val="1"/>
+      <w:numFmt w:val="bullet"/>
+      <w:lvlText w:val=""/>
+      <w:lvlJc w:val="left"/>
+      <w:pPr>
+        <w:ind w:left="1080" w:hanging="360"/>
+      </w:pPr>
+      <w:rPr>
+        <w:rFonts w:ascii="Symbol" w:hAnsi="Symbol" w:hint="default"/>
+      </w:rPr>
+    </w:lvl>
+    <w:lvl w:ilvl="1" w:tplc="04090003" w:tentative="1">
+      <w:start w:val="1"/>
+      <w:numFmt w:val="bullet"/>
+      <w:lvlText w:val="o"/>
+      <w:lvlJc w:val="left"/>
+      <w:pPr>
+        <w:ind w:left="1800" w:hanging="360"/>
+      </w:pPr>
+      <w:rPr>
+        <w:rFonts w:ascii="Courier New" w:hAnsi="Courier New" w:cs="Courier New" w:hint="default"/>
+      </w:rPr>
+    </w:lvl>
+    <w:lvl w:ilvl="2" w:tplc="04090005" w:tentative="1">
+      <w:start w:val="1"/>
+      <w:numFmt w:val="bullet"/>
+      <w:lvlText w:val=""/>
+      <w:lvlJc w:val="left"/>
+      <w:pPr>
+        <w:ind w:left="2520" w:hanging="360"/>
+      </w:pPr>
+      <w:rPr>
+        <w:rFonts w:ascii="Wingdings" w:hAnsi="Wingdings" w:hint="default"/>
+      </w:rPr>
+    </w:lvl>
+    <w:lvl w:ilvl="3" w:tplc="04090001" w:tentative="1">
+      <w:start w:val="1"/>
+      <w:numFmt w:val="bullet"/>
+      <w:lvlText w:val=""/>
+      <w:lvlJc w:val="left"/>
+      <w:pPr>
+        <w:ind w:left="3240" w:hanging="360"/>
+      </w:pPr>
+      <w:rPr>
+        <w:rFonts w:ascii="Symbol" w:hAnsi="Symbol" w:hint="default"/>
+      </w:rPr>
+    </w:lvl>
+    <w:lvl w:ilvl="4" w:tplc="04090003" w:tentative="1">
+      <w:start w:val="1"/>
+      <w:numFmt w:val="bullet"/>
+      <w:lvlText w:val="o"/>
+      <w:lvlJc w:val="left"/>
+      <w:pPr>
+        <w:ind w:left="3960" w:hanging="360"/>
+      </w:pPr>
+      <w:rPr>
+        <w:rFonts w:ascii="Courier New" w:hAnsi="Courier New" w:cs="Courier New" w:hint="default"/>
+      </w:rPr>
+    </w:lvl>
+    <w:lvl w:ilvl="5" w:tplc="04090005" w:tentative="1">
+      <w:start w:val="1"/>
+      <w:numFmt w:val="bullet"/>
+      <w:lvlText w:val=""/>
+      <w:lvlJc w:val="left"/>
+      <w:pPr>
+        <w:ind w:left="4680" w:hanging="360"/>
+      </w:pPr>
+      <w:rPr>
+        <w:rFonts w:ascii="Wingdings" w:hAnsi="Wingdings" w:hint="default"/>
+      </w:rPr>
+    </w:lvl>
+    <w:lvl w:ilvl="6" w:tplc="04090001" w:tentative="1">
+      <w:start w:val="1"/>
+      <w:numFmt w:val="bullet"/>
+      <w:lvlText w:val=""/>
+      <w:lvlJc w:val="left"/>
+      <w:pPr>
+        <w:ind w:left="5400" w:hanging="360"/>
+      </w:pPr>
+      <w:rPr>
+        <w:rFonts w:ascii="Symbol" w:hAnsi="Symbol" w:hint="default"/>
+      </w:rPr>
+    </w:lvl>
+    <w:lvl w:ilvl="7" w:tplc="04090003" w:tentative="1">
+      <w:start w:val="1"/>
+      <w:numFmt w:val="bullet"/>
+      <w:lvlText w:val="o"/>
+      <w:lvlJc w:val="left"/>
+      <w:pPr>
+        <w:ind w:left="6120" w:hanging="360"/>
+      </w:pPr>
+      <w:rPr>
+        <w:rFonts w:ascii="Courier New" w:hAnsi="Courier New" w:cs="Courier New" w:hint="default"/>
+      </w:rPr>
+    </w:lvl>
+    <w:lvl w:ilvl="8" w:tplc="04090005" w:tentative="1">
+      <w:start w:val="1"/>
+      <w:numFmt w:val="bullet"/>
+      <w:lvlText w:val=""/>
+      <w:lvlJc w:val="left"/>
+      <w:pPr>
+        <w:ind w:left="6840" w:hanging="360"/>
+      </w:pPr>
+      <w:rPr>
+        <w:rFonts w:ascii="Wingdings" w:hAnsi="Wingdings" w:hint="default"/>
+      </w:rPr>
+    </w:lvl>
+  </w:abstractNum>
+  <w:num w:numId="1">
+    <w:abstractNumId w:val="1"/>
+  </w:num>
+  <w:num w:numId="2">
+    <w:abstractNumId w:val="0"/>
+  </w:num>
+</w:numbering>
 </file>
 
 <file path=word/styles.xml><?xml version="1.0" encoding="utf-8"?>
@@ -464,6 +809,17 @@
     <w:semiHidden/>
     <w:unhideWhenUsed/>
   </w:style>
+  <w:style w:type="paragraph" w:styleId="ListParagraph">
+    <w:name w:val="List Paragraph"/>
+    <w:basedOn w:val="Normal"/>
+    <w:uiPriority w:val="34"/>
+    <w:qFormat/>
+    <w:rsid w:val="00E2296B"/>
+    <w:pPr>
+      <w:ind w:left="720"/>
+      <w:contextualSpacing/>
+    </w:pPr>
+  </w:style>
 </w:styles>
 </file>
 

</xml_diff>

<commit_message>
Base Text View now removed from UART View Controller
</commit_message>
<xml_diff>
--- a/BLEWeather4 Changes.docx
+++ b/BLEWeather4 Changes.docx
@@ -162,10 +162,91 @@
       <w:proofErr w:type="spellEnd"/>
     </w:p>
     <w:p/>
+    <w:p/>
+    <w:p/>
+    <w:p>
+      <w:r>
+        <w:t>Wednesday, October 31, 2018</w:t>
+      </w:r>
+    </w:p>
+    <w:p/>
+    <w:p>
+      <w:r>
+        <w:t>Got rid</w:t>
+      </w:r>
+      <w:r>
+        <w:t xml:space="preserve"> of base text view – commented out for now.</w:t>
+      </w:r>
+    </w:p>
+    <w:p>
+      <w:pPr>
+        <w:pStyle w:val="ListParagraph"/>
+        <w:numPr>
+          <w:ilvl w:val="0"/>
+          <w:numId w:val="3"/>
+        </w:numPr>
+      </w:pPr>
+      <w:r>
+        <w:t xml:space="preserve">Lines 33 through 40, 50, </w:t>
+      </w:r>
+      <w:r>
+        <w:t xml:space="preserve">71, </w:t>
+      </w:r>
+      <w:r>
+        <w:t>76 through 84, 164 through 166</w:t>
+      </w:r>
+    </w:p>
+    <w:p>
+      <w:pPr>
+        <w:pStyle w:val="ListParagraph"/>
+        <w:numPr>
+          <w:ilvl w:val="0"/>
+          <w:numId w:val="3"/>
+        </w:numPr>
+      </w:pPr>
+      <w:r>
+        <w:t xml:space="preserve">Removed </w:t>
+      </w:r>
+      <w:proofErr w:type="spellStart"/>
+      <w:r>
+        <w:rPr>
+          <w:rFonts w:ascii="Menlo" w:hAnsi="Menlo" w:cs="Menlo"/>
+          <w:color w:val="5C2699"/>
+          <w:lang w:val="en-US"/>
+        </w:rPr>
+        <w:t>UITextViewDelegate</w:t>
+      </w:r>
+      <w:proofErr w:type="spellEnd"/>
+      <w:r>
+        <w:rPr>
+          <w:rFonts w:ascii="Menlo" w:hAnsi="Menlo" w:cs="Menlo"/>
+          <w:color w:val="5C2699"/>
+          <w:lang w:val="en-US"/>
+        </w:rPr>
+        <w:t xml:space="preserve"> </w:t>
+      </w:r>
+      <w:r>
+        <w:t>property from main Class</w:t>
+      </w:r>
+    </w:p>
+    <w:p>
+      <w:pPr>
+        <w:pStyle w:val="ListParagraph"/>
+        <w:numPr>
+          <w:ilvl w:val="0"/>
+          <w:numId w:val="3"/>
+        </w:numPr>
+      </w:pPr>
+      <w:r>
+        <w:t>Deleted UI element from View Controller</w:t>
+      </w:r>
+    </w:p>
+    <w:p/>
     <w:p>
       <w:bookmarkStart w:id="0" w:name="_GoBack"/>
       <w:bookmarkEnd w:id="0"/>
     </w:p>
+    <w:p/>
     <w:p/>
     <w:p/>
     <w:sectPr>
@@ -267,6 +348,119 @@
     </w:lvl>
   </w:abstractNum>
   <w:abstractNum w:abstractNumId="1" w15:restartNumberingAfterBreak="0">
+    <w:nsid w:val="483738CD"/>
+    <w:multiLevelType w:val="hybridMultilevel"/>
+    <w:tmpl w:val="C52EF69E"/>
+    <w:lvl w:ilvl="0" w:tplc="04090001">
+      <w:start w:val="1"/>
+      <w:numFmt w:val="bullet"/>
+      <w:lvlText w:val=""/>
+      <w:lvlJc w:val="left"/>
+      <w:pPr>
+        <w:ind w:left="720" w:hanging="360"/>
+      </w:pPr>
+      <w:rPr>
+        <w:rFonts w:ascii="Symbol" w:hAnsi="Symbol" w:hint="default"/>
+      </w:rPr>
+    </w:lvl>
+    <w:lvl w:ilvl="1" w:tplc="04090003" w:tentative="1">
+      <w:start w:val="1"/>
+      <w:numFmt w:val="bullet"/>
+      <w:lvlText w:val="o"/>
+      <w:lvlJc w:val="left"/>
+      <w:pPr>
+        <w:ind w:left="1440" w:hanging="360"/>
+      </w:pPr>
+      <w:rPr>
+        <w:rFonts w:ascii="Courier New" w:hAnsi="Courier New" w:cs="Courier New" w:hint="default"/>
+      </w:rPr>
+    </w:lvl>
+    <w:lvl w:ilvl="2" w:tplc="04090005" w:tentative="1">
+      <w:start w:val="1"/>
+      <w:numFmt w:val="bullet"/>
+      <w:lvlText w:val=""/>
+      <w:lvlJc w:val="left"/>
+      <w:pPr>
+        <w:ind w:left="2160" w:hanging="360"/>
+      </w:pPr>
+      <w:rPr>
+        <w:rFonts w:ascii="Wingdings" w:hAnsi="Wingdings" w:hint="default"/>
+      </w:rPr>
+    </w:lvl>
+    <w:lvl w:ilvl="3" w:tplc="04090001" w:tentative="1">
+      <w:start w:val="1"/>
+      <w:numFmt w:val="bullet"/>
+      <w:lvlText w:val=""/>
+      <w:lvlJc w:val="left"/>
+      <w:pPr>
+        <w:ind w:left="2880" w:hanging="360"/>
+      </w:pPr>
+      <w:rPr>
+        <w:rFonts w:ascii="Symbol" w:hAnsi="Symbol" w:hint="default"/>
+      </w:rPr>
+    </w:lvl>
+    <w:lvl w:ilvl="4" w:tplc="04090003" w:tentative="1">
+      <w:start w:val="1"/>
+      <w:numFmt w:val="bullet"/>
+      <w:lvlText w:val="o"/>
+      <w:lvlJc w:val="left"/>
+      <w:pPr>
+        <w:ind w:left="3600" w:hanging="360"/>
+      </w:pPr>
+      <w:rPr>
+        <w:rFonts w:ascii="Courier New" w:hAnsi="Courier New" w:cs="Courier New" w:hint="default"/>
+      </w:rPr>
+    </w:lvl>
+    <w:lvl w:ilvl="5" w:tplc="04090005" w:tentative="1">
+      <w:start w:val="1"/>
+      <w:numFmt w:val="bullet"/>
+      <w:lvlText w:val=""/>
+      <w:lvlJc w:val="left"/>
+      <w:pPr>
+        <w:ind w:left="4320" w:hanging="360"/>
+      </w:pPr>
+      <w:rPr>
+        <w:rFonts w:ascii="Wingdings" w:hAnsi="Wingdings" w:hint="default"/>
+      </w:rPr>
+    </w:lvl>
+    <w:lvl w:ilvl="6" w:tplc="04090001" w:tentative="1">
+      <w:start w:val="1"/>
+      <w:numFmt w:val="bullet"/>
+      <w:lvlText w:val=""/>
+      <w:lvlJc w:val="left"/>
+      <w:pPr>
+        <w:ind w:left="5040" w:hanging="360"/>
+      </w:pPr>
+      <w:rPr>
+        <w:rFonts w:ascii="Symbol" w:hAnsi="Symbol" w:hint="default"/>
+      </w:rPr>
+    </w:lvl>
+    <w:lvl w:ilvl="7" w:tplc="04090003" w:tentative="1">
+      <w:start w:val="1"/>
+      <w:numFmt w:val="bullet"/>
+      <w:lvlText w:val="o"/>
+      <w:lvlJc w:val="left"/>
+      <w:pPr>
+        <w:ind w:left="5760" w:hanging="360"/>
+      </w:pPr>
+      <w:rPr>
+        <w:rFonts w:ascii="Courier New" w:hAnsi="Courier New" w:cs="Courier New" w:hint="default"/>
+      </w:rPr>
+    </w:lvl>
+    <w:lvl w:ilvl="8" w:tplc="04090005" w:tentative="1">
+      <w:start w:val="1"/>
+      <w:numFmt w:val="bullet"/>
+      <w:lvlText w:val=""/>
+      <w:lvlJc w:val="left"/>
+      <w:pPr>
+        <w:ind w:left="6480" w:hanging="360"/>
+      </w:pPr>
+      <w:rPr>
+        <w:rFonts w:ascii="Wingdings" w:hAnsi="Wingdings" w:hint="default"/>
+      </w:rPr>
+    </w:lvl>
+  </w:abstractNum>
+  <w:abstractNum w:abstractNumId="2" w15:restartNumberingAfterBreak="0">
     <w:nsid w:val="62856595"/>
     <w:multiLevelType w:val="hybridMultilevel"/>
     <w:tmpl w:val="91C849D0"/>
@@ -380,10 +574,13 @@
     </w:lvl>
   </w:abstractNum>
   <w:num w:numId="1">
-    <w:abstractNumId w:val="1"/>
+    <w:abstractNumId w:val="2"/>
   </w:num>
   <w:num w:numId="2">
     <w:abstractNumId w:val="0"/>
+  </w:num>
+  <w:num w:numId="3">
+    <w:abstractNumId w:val="1"/>
   </w:num>
 </w:numbering>
 </file>

</xml_diff>

<commit_message>
Last commit on branch before merger.
</commit_message>
<xml_diff>
--- a/BLEWeather4 Changes.docx
+++ b/BLEWeather4 Changes.docx
@@ -242,11 +242,17 @@
       </w:r>
     </w:p>
     <w:p/>
+    <w:p/>
+    <w:p>
+      <w:r>
+        <w:t>Deleted most of previously commented out lines.</w:t>
+      </w:r>
+    </w:p>
+    <w:p/>
     <w:p>
       <w:bookmarkStart w:id="0" w:name="_GoBack"/>
       <w:bookmarkEnd w:id="0"/>
     </w:p>
-    <w:p/>
     <w:p/>
     <w:p/>
     <w:sectPr>

</xml_diff>